<commit_message>
Completed POI Report for Rev E V20 (TC6ResultsV4)
</commit_message>
<xml_diff>
--- a/Test Case - 6/POI Reductive Report.docx
+++ b/Test Case - 6/POI Reductive Report.docx
@@ -3,6 +3,611 @@
 <w:document xmlns:wpc="http://schemas.microsoft.com/office/word/2010/wordprocessingCanvas" xmlns:cx="http://schemas.microsoft.com/office/drawing/2014/chartex" xmlns:cx1="http://schemas.microsoft.com/office/drawing/2015/9/8/chartex" xmlns:mc="http://schemas.openxmlformats.org/markup-compatibility/2006" xmlns:o="urn:schemas-microsoft-com:office:office" xmlns:r="http://schemas.openxmlformats.org/officeDocument/2006/relationships" xmlns:m="http://schemas.openxmlformats.org/officeDocument/2006/math" xmlns:v="urn:schemas-microsoft-com:vml" xmlns:wp14="http://schemas.microsoft.com/office/word/2010/wordprocessingDrawing" xmlns:wp="http://schemas.openxmlformats.org/drawingml/2006/wordprocessingDrawing" xmlns:w10="urn:schemas-microsoft-com:office:word" xmlns:w="http://schemas.openxmlformats.org/wordprocessingml/2006/main" xmlns:w14="http://schemas.microsoft.com/office/word/2010/wordml" xmlns:w15="http://schemas.microsoft.com/office/word/2012/wordml" xmlns:w16se="http://schemas.microsoft.com/office/word/2015/wordml/symex" xmlns:wpg="http://schemas.microsoft.com/office/word/2010/wordprocessingGroup" xmlns:wpi="http://schemas.microsoft.com/office/word/2010/wordprocessingInk" xmlns:wne="http://schemas.microsoft.com/office/word/2006/wordml" xmlns:wps="http://schemas.microsoft.com/office/word/2010/wordprocessingShape" mc:Ignorable="w14 w15 w16se wp14">
   <w:body>
     <w:p>
+      <w:pPr>
+        <w:pStyle w:val="TOCHeading"/>
+      </w:pPr>
+    </w:p>
+    <w:p>
+      <w:pPr>
+        <w:pStyle w:val="TOCHeading"/>
+      </w:pPr>
+    </w:p>
+    <w:p>
+      <w:pPr>
+        <w:pStyle w:val="TOCHeading"/>
+      </w:pPr>
+    </w:p>
+    <w:p>
+      <w:pPr>
+        <w:pStyle w:val="Title"/>
+        <w:jc w:val="center"/>
+      </w:pPr>
+      <w:r>
+        <w:t>TEST CASE 6 POI REPORT</w:t>
+      </w:r>
+    </w:p>
+    <w:p/>
+    <w:p>
+      <w:pPr>
+        <w:jc w:val="center"/>
+      </w:pPr>
+      <w:r>
+        <w:rPr>
+          <w:noProof/>
+        </w:rPr>
+        <w:drawing>
+          <wp:inline distT="0" distB="0" distL="0" distR="0" wp14:anchorId="0363033E" wp14:editId="0B20EFE7">
+            <wp:extent cx="5349834" cy="3572510"/>
+            <wp:effectExtent l="0" t="0" r="3810" b="8890"/>
+            <wp:docPr id="24" name="Picture 24"/>
+            <wp:cNvGraphicFramePr>
+              <a:graphicFrameLocks xmlns:a="http://schemas.openxmlformats.org/drawingml/2006/main" noChangeAspect="1"/>
+            </wp:cNvGraphicFramePr>
+            <a:graphic xmlns:a="http://schemas.openxmlformats.org/drawingml/2006/main">
+              <a:graphicData uri="http://schemas.openxmlformats.org/drawingml/2006/picture">
+                <pic:pic xmlns:pic="http://schemas.openxmlformats.org/drawingml/2006/picture">
+                  <pic:nvPicPr>
+                    <pic:cNvPr id="1" name=""/>
+                    <pic:cNvPicPr/>
+                  </pic:nvPicPr>
+                  <pic:blipFill rotWithShape="1">
+                    <a:blip r:embed="rId7"/>
+                    <a:srcRect l="9990"/>
+                    <a:stretch/>
+                  </pic:blipFill>
+                  <pic:spPr bwMode="auto">
+                    <a:xfrm>
+                      <a:off x="0" y="0"/>
+                      <a:ext cx="5349834" cy="3572510"/>
+                    </a:xfrm>
+                    <a:prstGeom prst="rect">
+                      <a:avLst/>
+                    </a:prstGeom>
+                    <a:ln>
+                      <a:noFill/>
+                    </a:ln>
+                    <a:extLst>
+                      <a:ext uri="{53640926-AAD7-44D8-BBD7-CCE9431645EC}">
+                        <a14:shadowObscured xmlns:a14="http://schemas.microsoft.com/office/drawing/2010/main"/>
+                      </a:ext>
+                    </a:extLst>
+                  </pic:spPr>
+                </pic:pic>
+              </a:graphicData>
+            </a:graphic>
+          </wp:inline>
+        </w:drawing>
+      </w:r>
+    </w:p>
+    <w:sdt>
+      <w:sdtPr>
+        <w:id w:val="2135444521"/>
+        <w:docPartObj>
+          <w:docPartGallery w:val="Table of Contents"/>
+          <w:docPartUnique/>
+        </w:docPartObj>
+      </w:sdtPr>
+      <w:sdtEndPr>
+        <w:rPr>
+          <w:rFonts w:asciiTheme="minorHAnsi" w:eastAsiaTheme="minorHAnsi" w:hAnsiTheme="minorHAnsi" w:cstheme="minorBidi"/>
+          <w:b/>
+          <w:bCs/>
+          <w:noProof/>
+          <w:color w:val="auto"/>
+          <w:sz w:val="20"/>
+          <w:szCs w:val="22"/>
+        </w:rPr>
+      </w:sdtEndPr>
+      <w:sdtContent>
+        <w:p>
+          <w:pPr>
+            <w:pStyle w:val="TOCHeading"/>
+          </w:pPr>
+          <w:r>
+            <w:t>Table of Contents</w:t>
+          </w:r>
+        </w:p>
+        <w:p>
+          <w:pPr>
+            <w:pStyle w:val="TOC2"/>
+            <w:tabs>
+              <w:tab w:val="right" w:leader="dot" w:pos="9350"/>
+            </w:tabs>
+            <w:rPr>
+              <w:noProof/>
+            </w:rPr>
+          </w:pPr>
+          <w:r>
+            <w:fldChar w:fldCharType="begin"/>
+          </w:r>
+          <w:r>
+            <w:instrText xml:space="preserve"> TOC \o "1-3" \h \z \u </w:instrText>
+          </w:r>
+          <w:r>
+            <w:fldChar w:fldCharType="separate"/>
+          </w:r>
+          <w:hyperlink w:anchor="_Toc110929608" w:history="1">
+            <w:r>
+              <w:rPr>
+                <w:rStyle w:val="Hyperlink"/>
+                <w:noProof/>
+              </w:rPr>
+              <w:t>Equations for Multi-building Reductive</w:t>
+            </w:r>
+            <w:r>
+              <w:rPr>
+                <w:noProof/>
+                <w:webHidden/>
+              </w:rPr>
+              <w:tab/>
+            </w:r>
+            <w:r>
+              <w:rPr>
+                <w:noProof/>
+                <w:webHidden/>
+              </w:rPr>
+              <w:fldChar w:fldCharType="begin"/>
+            </w:r>
+            <w:r>
+              <w:rPr>
+                <w:noProof/>
+                <w:webHidden/>
+              </w:rPr>
+              <w:instrText xml:space="preserve"> PAGEREF _Toc110929608 \h </w:instrText>
+            </w:r>
+            <w:r>
+              <w:rPr>
+                <w:noProof/>
+                <w:webHidden/>
+              </w:rPr>
+            </w:r>
+            <w:r>
+              <w:rPr>
+                <w:noProof/>
+                <w:webHidden/>
+              </w:rPr>
+              <w:fldChar w:fldCharType="separate"/>
+            </w:r>
+            <w:r>
+              <w:rPr>
+                <w:noProof/>
+                <w:webHidden/>
+              </w:rPr>
+              <w:t>2</w:t>
+            </w:r>
+            <w:r>
+              <w:rPr>
+                <w:noProof/>
+                <w:webHidden/>
+              </w:rPr>
+              <w:fldChar w:fldCharType="end"/>
+            </w:r>
+          </w:hyperlink>
+        </w:p>
+        <w:p>
+          <w:pPr>
+            <w:pStyle w:val="TOC2"/>
+            <w:tabs>
+              <w:tab w:val="right" w:leader="dot" w:pos="9350"/>
+            </w:tabs>
+            <w:rPr>
+              <w:noProof/>
+            </w:rPr>
+          </w:pPr>
+          <w:hyperlink w:anchor="_Toc110929609" w:history="1">
+            <w:r>
+              <w:rPr>
+                <w:rStyle w:val="Hyperlink"/>
+                <w:noProof/>
+              </w:rPr>
+              <w:t>POI7, POI8</w:t>
+            </w:r>
+            <w:r>
+              <w:rPr>
+                <w:noProof/>
+                <w:webHidden/>
+              </w:rPr>
+              <w:tab/>
+            </w:r>
+            <w:r>
+              <w:rPr>
+                <w:noProof/>
+                <w:webHidden/>
+              </w:rPr>
+              <w:fldChar w:fldCharType="begin"/>
+            </w:r>
+            <w:r>
+              <w:rPr>
+                <w:noProof/>
+                <w:webHidden/>
+              </w:rPr>
+              <w:instrText xml:space="preserve"> PAGEREF _Toc110929609 \h </w:instrText>
+            </w:r>
+            <w:r>
+              <w:rPr>
+                <w:noProof/>
+                <w:webHidden/>
+              </w:rPr>
+            </w:r>
+            <w:r>
+              <w:rPr>
+                <w:noProof/>
+                <w:webHidden/>
+              </w:rPr>
+              <w:fldChar w:fldCharType="separate"/>
+            </w:r>
+            <w:r>
+              <w:rPr>
+                <w:noProof/>
+                <w:webHidden/>
+              </w:rPr>
+              <w:t>3</w:t>
+            </w:r>
+            <w:r>
+              <w:rPr>
+                <w:noProof/>
+                <w:webHidden/>
+              </w:rPr>
+              <w:fldChar w:fldCharType="end"/>
+            </w:r>
+          </w:hyperlink>
+        </w:p>
+        <w:p>
+          <w:pPr>
+            <w:pStyle w:val="TOC2"/>
+            <w:tabs>
+              <w:tab w:val="right" w:leader="dot" w:pos="9350"/>
+            </w:tabs>
+            <w:rPr>
+              <w:noProof/>
+            </w:rPr>
+          </w:pPr>
+          <w:hyperlink w:anchor="_Toc110929610" w:history="1">
+            <w:r>
+              <w:rPr>
+                <w:rStyle w:val="Hyperlink"/>
+                <w:noProof/>
+              </w:rPr>
+              <w:t>POI 15</w:t>
+            </w:r>
+            <w:r>
+              <w:rPr>
+                <w:noProof/>
+                <w:webHidden/>
+              </w:rPr>
+              <w:tab/>
+            </w:r>
+            <w:r>
+              <w:rPr>
+                <w:noProof/>
+                <w:webHidden/>
+              </w:rPr>
+              <w:fldChar w:fldCharType="begin"/>
+            </w:r>
+            <w:r>
+              <w:rPr>
+                <w:noProof/>
+                <w:webHidden/>
+              </w:rPr>
+              <w:instrText xml:space="preserve"> PAGEREF _Toc110929610 \h </w:instrText>
+            </w:r>
+            <w:r>
+              <w:rPr>
+                <w:noProof/>
+                <w:webHidden/>
+              </w:rPr>
+            </w:r>
+            <w:r>
+              <w:rPr>
+                <w:noProof/>
+                <w:webHidden/>
+              </w:rPr>
+              <w:fldChar w:fldCharType="separate"/>
+            </w:r>
+            <w:r>
+              <w:rPr>
+                <w:noProof/>
+                <w:webHidden/>
+              </w:rPr>
+              <w:t>4</w:t>
+            </w:r>
+            <w:r>
+              <w:rPr>
+                <w:noProof/>
+                <w:webHidden/>
+              </w:rPr>
+              <w:fldChar w:fldCharType="end"/>
+            </w:r>
+          </w:hyperlink>
+        </w:p>
+        <w:p>
+          <w:pPr>
+            <w:pStyle w:val="TOC2"/>
+            <w:tabs>
+              <w:tab w:val="right" w:leader="dot" w:pos="9350"/>
+            </w:tabs>
+            <w:rPr>
+              <w:noProof/>
+            </w:rPr>
+          </w:pPr>
+          <w:hyperlink w:anchor="_Toc110929611" w:history="1">
+            <w:r>
+              <w:rPr>
+                <w:rStyle w:val="Hyperlink"/>
+                <w:noProof/>
+              </w:rPr>
+              <w:t>POI 17</w:t>
+            </w:r>
+            <w:r>
+              <w:rPr>
+                <w:noProof/>
+                <w:webHidden/>
+              </w:rPr>
+              <w:tab/>
+            </w:r>
+            <w:r>
+              <w:rPr>
+                <w:noProof/>
+                <w:webHidden/>
+              </w:rPr>
+              <w:fldChar w:fldCharType="begin"/>
+            </w:r>
+            <w:r>
+              <w:rPr>
+                <w:noProof/>
+                <w:webHidden/>
+              </w:rPr>
+              <w:instrText xml:space="preserve"> PAGEREF _Toc110929611 \h </w:instrText>
+            </w:r>
+            <w:r>
+              <w:rPr>
+                <w:noProof/>
+                <w:webHidden/>
+              </w:rPr>
+            </w:r>
+            <w:r>
+              <w:rPr>
+                <w:noProof/>
+                <w:webHidden/>
+              </w:rPr>
+              <w:fldChar w:fldCharType="separate"/>
+            </w:r>
+            <w:r>
+              <w:rPr>
+                <w:noProof/>
+                <w:webHidden/>
+              </w:rPr>
+              <w:t>5</w:t>
+            </w:r>
+            <w:r>
+              <w:rPr>
+                <w:noProof/>
+                <w:webHidden/>
+              </w:rPr>
+              <w:fldChar w:fldCharType="end"/>
+            </w:r>
+          </w:hyperlink>
+        </w:p>
+        <w:p>
+          <w:pPr>
+            <w:pStyle w:val="TOC2"/>
+            <w:tabs>
+              <w:tab w:val="right" w:leader="dot" w:pos="9350"/>
+            </w:tabs>
+            <w:rPr>
+              <w:noProof/>
+            </w:rPr>
+          </w:pPr>
+          <w:hyperlink w:anchor="_Toc110929612" w:history="1">
+            <w:r>
+              <w:rPr>
+                <w:rStyle w:val="Hyperlink"/>
+                <w:noProof/>
+              </w:rPr>
+              <w:t>POI 26, POI 27</w:t>
+            </w:r>
+            <w:r>
+              <w:rPr>
+                <w:noProof/>
+                <w:webHidden/>
+              </w:rPr>
+              <w:tab/>
+            </w:r>
+            <w:r>
+              <w:rPr>
+                <w:noProof/>
+                <w:webHidden/>
+              </w:rPr>
+              <w:fldChar w:fldCharType="begin"/>
+            </w:r>
+            <w:r>
+              <w:rPr>
+                <w:noProof/>
+                <w:webHidden/>
+              </w:rPr>
+              <w:instrText xml:space="preserve"> PAGEREF _Toc110929612 \h </w:instrText>
+            </w:r>
+            <w:r>
+              <w:rPr>
+                <w:noProof/>
+                <w:webHidden/>
+              </w:rPr>
+            </w:r>
+            <w:r>
+              <w:rPr>
+                <w:noProof/>
+                <w:webHidden/>
+              </w:rPr>
+              <w:fldChar w:fldCharType="separate"/>
+            </w:r>
+            <w:r>
+              <w:rPr>
+                <w:noProof/>
+                <w:webHidden/>
+              </w:rPr>
+              <w:t>6</w:t>
+            </w:r>
+            <w:r>
+              <w:rPr>
+                <w:noProof/>
+                <w:webHidden/>
+              </w:rPr>
+              <w:fldChar w:fldCharType="end"/>
+            </w:r>
+          </w:hyperlink>
+        </w:p>
+        <w:p>
+          <w:pPr>
+            <w:pStyle w:val="TOC2"/>
+            <w:tabs>
+              <w:tab w:val="right" w:leader="dot" w:pos="9350"/>
+            </w:tabs>
+            <w:rPr>
+              <w:noProof/>
+            </w:rPr>
+          </w:pPr>
+          <w:hyperlink w:anchor="_Toc110929613" w:history="1">
+            <w:r>
+              <w:rPr>
+                <w:rStyle w:val="Hyperlink"/>
+                <w:noProof/>
+              </w:rPr>
+              <w:t>POI 31, POI 32, POI 33, POI 34</w:t>
+            </w:r>
+            <w:r>
+              <w:rPr>
+                <w:noProof/>
+                <w:webHidden/>
+              </w:rPr>
+              <w:tab/>
+            </w:r>
+            <w:r>
+              <w:rPr>
+                <w:noProof/>
+                <w:webHidden/>
+              </w:rPr>
+              <w:fldChar w:fldCharType="begin"/>
+            </w:r>
+            <w:r>
+              <w:rPr>
+                <w:noProof/>
+                <w:webHidden/>
+              </w:rPr>
+              <w:instrText xml:space="preserve"> PAGEREF _Toc110929613 \h </w:instrText>
+            </w:r>
+            <w:r>
+              <w:rPr>
+                <w:noProof/>
+                <w:webHidden/>
+              </w:rPr>
+            </w:r>
+            <w:r>
+              <w:rPr>
+                <w:noProof/>
+                <w:webHidden/>
+              </w:rPr>
+              <w:fldChar w:fldCharType="separate"/>
+            </w:r>
+            <w:r>
+              <w:rPr>
+                <w:noProof/>
+                <w:webHidden/>
+              </w:rPr>
+              <w:t>7</w:t>
+            </w:r>
+            <w:r>
+              <w:rPr>
+                <w:noProof/>
+                <w:webHidden/>
+              </w:rPr>
+              <w:fldChar w:fldCharType="end"/>
+            </w:r>
+          </w:hyperlink>
+        </w:p>
+        <w:p>
+          <w:pPr>
+            <w:pStyle w:val="TOC2"/>
+            <w:tabs>
+              <w:tab w:val="right" w:leader="dot" w:pos="9350"/>
+            </w:tabs>
+            <w:rPr>
+              <w:noProof/>
+            </w:rPr>
+          </w:pPr>
+          <w:hyperlink w:anchor="_Toc110929614" w:history="1">
+            <w:r>
+              <w:rPr>
+                <w:rStyle w:val="Hyperlink"/>
+                <w:noProof/>
+              </w:rPr>
+              <w:t>POI 93, 94, 95, 96</w:t>
+            </w:r>
+            <w:r>
+              <w:rPr>
+                <w:noProof/>
+                <w:webHidden/>
+              </w:rPr>
+              <w:tab/>
+            </w:r>
+            <w:r>
+              <w:rPr>
+                <w:noProof/>
+                <w:webHidden/>
+              </w:rPr>
+              <w:fldChar w:fldCharType="begin"/>
+            </w:r>
+            <w:r>
+              <w:rPr>
+                <w:noProof/>
+                <w:webHidden/>
+              </w:rPr>
+              <w:instrText xml:space="preserve"> PAGEREF _Toc110929614 \h </w:instrText>
+            </w:r>
+            <w:r>
+              <w:rPr>
+                <w:noProof/>
+                <w:webHidden/>
+              </w:rPr>
+            </w:r>
+            <w:r>
+              <w:rPr>
+                <w:noProof/>
+                <w:webHidden/>
+              </w:rPr>
+              <w:fldChar w:fldCharType="separate"/>
+            </w:r>
+            <w:r>
+              <w:rPr>
+                <w:noProof/>
+                <w:webHidden/>
+              </w:rPr>
+              <w:t>8</w:t>
+            </w:r>
+            <w:r>
+              <w:rPr>
+                <w:noProof/>
+                <w:webHidden/>
+              </w:rPr>
+              <w:fldChar w:fldCharType="end"/>
+            </w:r>
+          </w:hyperlink>
+        </w:p>
+        <w:p>
+          <w:r>
+            <w:rPr>
+              <w:b/>
+              <w:bCs/>
+              <w:noProof/>
+            </w:rPr>
+            <w:fldChar w:fldCharType="end"/>
+          </w:r>
+        </w:p>
+      </w:sdtContent>
+    </w:sdt>
+    <w:p>
+      <w:pPr>
+        <w:jc w:val="left"/>
+      </w:pPr>
       <w:r>
         <w:br w:type="page"/>
       </w:r>
@@ -11,12 +616,73 @@
       <w:pPr>
         <w:pStyle w:val="Heading2"/>
       </w:pPr>
+      <w:bookmarkStart w:id="0" w:name="_Toc110929608"/>
+      <w:r>
+        <w:lastRenderedPageBreak/>
+        <w:t>Equations for Multi-building Reductive</w:t>
+      </w:r>
+      <w:bookmarkEnd w:id="0"/>
+    </w:p>
+    <w:p>
+      <w:r>
+        <w:rPr>
+          <w:noProof/>
+        </w:rPr>
+        <w:drawing>
+          <wp:inline distT="0" distB="0" distL="0" distR="0" wp14:anchorId="7413DE4B" wp14:editId="1BAC3CCB">
+            <wp:extent cx="5695950" cy="5133975"/>
+            <wp:effectExtent l="0" t="0" r="0" b="9525"/>
+            <wp:docPr id="5" name="Picture 5"/>
+            <wp:cNvGraphicFramePr>
+              <a:graphicFrameLocks xmlns:a="http://schemas.openxmlformats.org/drawingml/2006/main" noChangeAspect="1"/>
+            </wp:cNvGraphicFramePr>
+            <a:graphic xmlns:a="http://schemas.openxmlformats.org/drawingml/2006/main">
+              <a:graphicData uri="http://schemas.openxmlformats.org/drawingml/2006/picture">
+                <pic:pic xmlns:pic="http://schemas.openxmlformats.org/drawingml/2006/picture">
+                  <pic:nvPicPr>
+                    <pic:cNvPr id="1" name=""/>
+                    <pic:cNvPicPr/>
+                  </pic:nvPicPr>
+                  <pic:blipFill>
+                    <a:blip r:embed="rId8"/>
+                    <a:stretch>
+                      <a:fillRect/>
+                    </a:stretch>
+                  </pic:blipFill>
+                  <pic:spPr>
+                    <a:xfrm>
+                      <a:off x="0" y="0"/>
+                      <a:ext cx="5695950" cy="5133975"/>
+                    </a:xfrm>
+                    <a:prstGeom prst="rect">
+                      <a:avLst/>
+                    </a:prstGeom>
+                  </pic:spPr>
+                </pic:pic>
+              </a:graphicData>
+            </a:graphic>
+          </wp:inline>
+        </w:drawing>
+      </w:r>
+      <w:r>
+        <w:br w:type="page"/>
+      </w:r>
+    </w:p>
+    <w:p>
+      <w:pPr>
+        <w:pStyle w:val="Heading2"/>
+      </w:pPr>
+      <w:bookmarkStart w:id="1" w:name="_Toc110929609"/>
       <w:r>
         <w:lastRenderedPageBreak/>
         <w:t>POI7, POI8</w:t>
       </w:r>
-    </w:p>
-    <w:p>
+      <w:bookmarkEnd w:id="1"/>
+    </w:p>
+    <w:p>
+      <w:pPr>
+        <w:jc w:val="center"/>
+      </w:pPr>
       <w:r>
         <w:rPr>
           <w:noProof/>
@@ -37,7 +703,7 @@
                     <pic:cNvPicPr/>
                   </pic:nvPicPr>
                   <pic:blipFill>
-                    <a:blip r:embed="rId6"/>
+                    <a:blip r:embed="rId9"/>
                     <a:stretch>
                       <a:fillRect/>
                     </a:stretch>
@@ -62,19 +728,8 @@
       <w:r>
         <w:t>Both of these pulled a point from edge that was manually placed between 52 and 53.  This makes more sense than 52 or 53.</w:t>
       </w:r>
-      <w:bookmarkStart w:id="0" w:name="_GoBack"/>
-      <w:bookmarkEnd w:id="0"/>
-      <w:r>
-        <w:br w:type="page"/>
-      </w:r>
-    </w:p>
-    <w:p>
-      <w:pPr>
-        <w:pStyle w:val="Heading2"/>
-      </w:pPr>
-      <w:r>
-        <w:lastRenderedPageBreak/>
-        <w:t>POI 16</w:t>
+      <w:r>
+        <w:t xml:space="preserve">  Removing the point between 53 and 52 does allow for point 8 to pull point 53 as the magic point and point 7 to pull point 52 as the magic point.</w:t>
       </w:r>
     </w:p>
     <w:p>
@@ -83,10 +738,10 @@
           <w:noProof/>
         </w:rPr>
         <w:drawing>
-          <wp:inline distT="0" distB="0" distL="0" distR="0" wp14:anchorId="559FA943" wp14:editId="0B9661C8">
-            <wp:extent cx="3022169" cy="364210"/>
+          <wp:inline distT="0" distB="0" distL="0" distR="0" wp14:anchorId="43186BB4" wp14:editId="4B19385D">
+            <wp:extent cx="5943600" cy="539115"/>
             <wp:effectExtent l="0" t="0" r="0" b="0"/>
-            <wp:docPr id="2" name="Picture 1"/>
+            <wp:docPr id="4" name="Picture 4"/>
             <wp:cNvGraphicFramePr>
               <a:graphicFrameLocks xmlns:a="http://schemas.openxmlformats.org/drawingml/2006/main" noChangeAspect="1"/>
             </wp:cNvGraphicFramePr>
@@ -94,32 +749,23 @@
               <a:graphicData uri="http://schemas.openxmlformats.org/drawingml/2006/picture">
                 <pic:pic xmlns:pic="http://schemas.openxmlformats.org/drawingml/2006/picture">
                   <pic:nvPicPr>
-                    <pic:cNvPr id="2" name="Picture 1"/>
-                    <pic:cNvPicPr>
-                      <a:picLocks noChangeAspect="1"/>
-                    </pic:cNvPicPr>
+                    <pic:cNvPr id="1" name=""/>
+                    <pic:cNvPicPr/>
                   </pic:nvPicPr>
-                  <pic:blipFill rotWithShape="1">
-                    <a:blip r:embed="rId7"/>
-                    <a:srcRect l="9842" t="77130" r="16235" b="599"/>
-                    <a:stretch/>
+                  <pic:blipFill>
+                    <a:blip r:embed="rId10"/>
+                    <a:stretch>
+                      <a:fillRect/>
+                    </a:stretch>
                   </pic:blipFill>
-                  <pic:spPr bwMode="auto">
+                  <pic:spPr>
                     <a:xfrm>
                       <a:off x="0" y="0"/>
-                      <a:ext cx="3027308" cy="364829"/>
+                      <a:ext cx="5943600" cy="539115"/>
                     </a:xfrm>
                     <a:prstGeom prst="rect">
                       <a:avLst/>
                     </a:prstGeom>
-                    <a:ln>
-                      <a:noFill/>
-                    </a:ln>
-                    <a:extLst>
-                      <a:ext uri="{53640926-AAD7-44D8-BBD7-CCE9431645EC}">
-                        <a14:shadowObscured xmlns:a14="http://schemas.microsoft.com/office/drawing/2010/main"/>
-                      </a:ext>
-                    </a:extLst>
                   </pic:spPr>
                 </pic:pic>
               </a:graphicData>
@@ -134,9 +780,185 @@
           <w:noProof/>
         </w:rPr>
         <w:drawing>
-          <wp:inline distT="0" distB="0" distL="0" distR="0" wp14:anchorId="68623C10" wp14:editId="241C5653">
-            <wp:extent cx="2390775" cy="266700"/>
-            <wp:effectExtent l="0" t="0" r="9525" b="0"/>
+          <wp:inline distT="0" distB="0" distL="0" distR="0" wp14:anchorId="6313A316" wp14:editId="2931872F">
+            <wp:extent cx="5943600" cy="669290"/>
+            <wp:effectExtent l="0" t="0" r="0" b="0"/>
+            <wp:docPr id="6" name="Picture 6"/>
+            <wp:cNvGraphicFramePr>
+              <a:graphicFrameLocks xmlns:a="http://schemas.openxmlformats.org/drawingml/2006/main" noChangeAspect="1"/>
+            </wp:cNvGraphicFramePr>
+            <a:graphic xmlns:a="http://schemas.openxmlformats.org/drawingml/2006/main">
+              <a:graphicData uri="http://schemas.openxmlformats.org/drawingml/2006/picture">
+                <pic:pic xmlns:pic="http://schemas.openxmlformats.org/drawingml/2006/picture">
+                  <pic:nvPicPr>
+                    <pic:cNvPr id="1" name=""/>
+                    <pic:cNvPicPr/>
+                  </pic:nvPicPr>
+                  <pic:blipFill>
+                    <a:blip r:embed="rId11"/>
+                    <a:stretch>
+                      <a:fillRect/>
+                    </a:stretch>
+                  </pic:blipFill>
+                  <pic:spPr>
+                    <a:xfrm>
+                      <a:off x="0" y="0"/>
+                      <a:ext cx="5943600" cy="669290"/>
+                    </a:xfrm>
+                    <a:prstGeom prst="rect">
+                      <a:avLst/>
+                    </a:prstGeom>
+                  </pic:spPr>
+                </pic:pic>
+              </a:graphicData>
+            </a:graphic>
+          </wp:inline>
+        </w:drawing>
+      </w:r>
+    </w:p>
+    <w:p>
+      <w:r>
+        <w:rPr>
+          <w:noProof/>
+        </w:rPr>
+        <w:drawing>
+          <wp:inline distT="0" distB="0" distL="0" distR="0">
+            <wp:extent cx="5924550" cy="3171825"/>
+            <wp:effectExtent l="0" t="0" r="0" b="9525"/>
+            <wp:docPr id="7" name="Picture 7"/>
+            <wp:cNvGraphicFramePr>
+              <a:graphicFrameLocks xmlns:a="http://schemas.openxmlformats.org/drawingml/2006/main" noChangeAspect="1"/>
+            </wp:cNvGraphicFramePr>
+            <a:graphic xmlns:a="http://schemas.openxmlformats.org/drawingml/2006/main">
+              <a:graphicData uri="http://schemas.openxmlformats.org/drawingml/2006/picture">
+                <pic:pic xmlns:pic="http://schemas.openxmlformats.org/drawingml/2006/picture">
+                  <pic:nvPicPr>
+                    <pic:cNvPr id="0" name="Picture 1"/>
+                    <pic:cNvPicPr>
+                      <a:picLocks noChangeAspect="1" noChangeArrowheads="1"/>
+                    </pic:cNvPicPr>
+                  </pic:nvPicPr>
+                  <pic:blipFill>
+                    <a:blip r:embed="rId12" cstate="print">
+                      <a:extLst>
+                        <a:ext uri="{28A0092B-C50C-407E-A947-70E740481C1C}">
+                          <a14:useLocalDpi xmlns:a14="http://schemas.microsoft.com/office/drawing/2010/main" val="0"/>
+                        </a:ext>
+                      </a:extLst>
+                    </a:blip>
+                    <a:srcRect/>
+                    <a:stretch>
+                      <a:fillRect/>
+                    </a:stretch>
+                  </pic:blipFill>
+                  <pic:spPr bwMode="auto">
+                    <a:xfrm>
+                      <a:off x="0" y="0"/>
+                      <a:ext cx="5924550" cy="3171825"/>
+                    </a:xfrm>
+                    <a:prstGeom prst="rect">
+                      <a:avLst/>
+                    </a:prstGeom>
+                    <a:noFill/>
+                    <a:ln>
+                      <a:noFill/>
+                    </a:ln>
+                  </pic:spPr>
+                </pic:pic>
+              </a:graphicData>
+            </a:graphic>
+          </wp:inline>
+        </w:drawing>
+      </w:r>
+    </w:p>
+    <w:p>
+      <w:r>
+        <w:br w:type="page"/>
+      </w:r>
+    </w:p>
+    <w:p>
+      <w:pPr>
+        <w:pStyle w:val="Heading2"/>
+      </w:pPr>
+      <w:bookmarkStart w:id="2" w:name="_Toc110929610"/>
+      <w:r>
+        <w:lastRenderedPageBreak/>
+        <w:t>POI 15</w:t>
+      </w:r>
+      <w:bookmarkEnd w:id="2"/>
+    </w:p>
+    <w:p>
+      <w:pPr>
+        <w:jc w:val="center"/>
+      </w:pPr>
+      <w:r>
+        <w:rPr>
+          <w:noProof/>
+        </w:rPr>
+        <w:drawing>
+          <wp:inline distT="0" distB="0" distL="0" distR="0">
+            <wp:extent cx="5943600" cy="4762500"/>
+            <wp:effectExtent l="0" t="0" r="0" b="0"/>
+            <wp:docPr id="8" name="Picture 8"/>
+            <wp:cNvGraphicFramePr>
+              <a:graphicFrameLocks xmlns:a="http://schemas.openxmlformats.org/drawingml/2006/main" noChangeAspect="1"/>
+            </wp:cNvGraphicFramePr>
+            <a:graphic xmlns:a="http://schemas.openxmlformats.org/drawingml/2006/main">
+              <a:graphicData uri="http://schemas.openxmlformats.org/drawingml/2006/picture">
+                <pic:pic xmlns:pic="http://schemas.openxmlformats.org/drawingml/2006/picture">
+                  <pic:nvPicPr>
+                    <pic:cNvPr id="0" name="Picture 2"/>
+                    <pic:cNvPicPr>
+                      <a:picLocks noChangeAspect="1" noChangeArrowheads="1"/>
+                    </pic:cNvPicPr>
+                  </pic:nvPicPr>
+                  <pic:blipFill>
+                    <a:blip r:embed="rId13">
+                      <a:extLst>
+                        <a:ext uri="{28A0092B-C50C-407E-A947-70E740481C1C}">
+                          <a14:useLocalDpi xmlns:a14="http://schemas.microsoft.com/office/drawing/2010/main" val="0"/>
+                        </a:ext>
+                      </a:extLst>
+                    </a:blip>
+                    <a:srcRect/>
+                    <a:stretch>
+                      <a:fillRect/>
+                    </a:stretch>
+                  </pic:blipFill>
+                  <pic:spPr bwMode="auto">
+                    <a:xfrm>
+                      <a:off x="0" y="0"/>
+                      <a:ext cx="5943600" cy="4762500"/>
+                    </a:xfrm>
+                    <a:prstGeom prst="rect">
+                      <a:avLst/>
+                    </a:prstGeom>
+                    <a:noFill/>
+                    <a:ln>
+                      <a:noFill/>
+                    </a:ln>
+                  </pic:spPr>
+                </pic:pic>
+              </a:graphicData>
+            </a:graphic>
+          </wp:inline>
+        </w:drawing>
+      </w:r>
+    </w:p>
+    <w:p>
+      <w:r>
+        <w:t xml:space="preserve">POI15 pulls in the proper magic point but does not obtain the final value that it was supposed to. </w:t>
+      </w:r>
+    </w:p>
+    <w:p>
+      <w:r>
+        <w:rPr>
+          <w:noProof/>
+        </w:rPr>
+        <w:drawing>
+          <wp:inline distT="0" distB="0" distL="0" distR="0" wp14:anchorId="26992EEE" wp14:editId="4D4D3869">
+            <wp:extent cx="5943600" cy="380365"/>
+            <wp:effectExtent l="0" t="0" r="0" b="635"/>
             <wp:docPr id="1" name="Picture 1"/>
             <wp:cNvGraphicFramePr>
               <a:graphicFrameLocks xmlns:a="http://schemas.openxmlformats.org/drawingml/2006/main" noChangeAspect="1"/>
@@ -149,7 +971,7 @@
                     <pic:cNvPicPr/>
                   </pic:nvPicPr>
                   <pic:blipFill>
-                    <a:blip r:embed="rId8"/>
+                    <a:blip r:embed="rId14"/>
                     <a:stretch>
                       <a:fillRect/>
                     </a:stretch>
@@ -157,7 +979,7 @@
                   <pic:spPr>
                     <a:xfrm>
                       <a:off x="0" y="0"/>
-                      <a:ext cx="2390775" cy="266700"/>
+                      <a:ext cx="5943600" cy="380365"/>
                     </a:xfrm>
                     <a:prstGeom prst="rect">
                       <a:avLst/>
@@ -170,10 +992,705 @@
         </w:drawing>
       </w:r>
     </w:p>
+    <w:p>
+      <w:r>
+        <w:rPr>
+          <w:noProof/>
+        </w:rPr>
+        <w:drawing>
+          <wp:inline distT="0" distB="0" distL="0" distR="0" wp14:anchorId="1ECC45A3" wp14:editId="571E1077">
+            <wp:extent cx="5943600" cy="475615"/>
+            <wp:effectExtent l="0" t="0" r="0" b="635"/>
+            <wp:docPr id="10" name="Picture 10"/>
+            <wp:cNvGraphicFramePr>
+              <a:graphicFrameLocks xmlns:a="http://schemas.openxmlformats.org/drawingml/2006/main" noChangeAspect="1"/>
+            </wp:cNvGraphicFramePr>
+            <a:graphic xmlns:a="http://schemas.openxmlformats.org/drawingml/2006/main">
+              <a:graphicData uri="http://schemas.openxmlformats.org/drawingml/2006/picture">
+                <pic:pic xmlns:pic="http://schemas.openxmlformats.org/drawingml/2006/picture">
+                  <pic:nvPicPr>
+                    <pic:cNvPr id="1" name=""/>
+                    <pic:cNvPicPr/>
+                  </pic:nvPicPr>
+                  <pic:blipFill>
+                    <a:blip r:embed="rId15"/>
+                    <a:stretch>
+                      <a:fillRect/>
+                    </a:stretch>
+                  </pic:blipFill>
+                  <pic:spPr>
+                    <a:xfrm>
+                      <a:off x="0" y="0"/>
+                      <a:ext cx="5943600" cy="475615"/>
+                    </a:xfrm>
+                    <a:prstGeom prst="rect">
+                      <a:avLst/>
+                    </a:prstGeom>
+                  </pic:spPr>
+                </pic:pic>
+              </a:graphicData>
+            </a:graphic>
+          </wp:inline>
+        </w:drawing>
+      </w:r>
+    </w:p>
+    <w:p>
+      <w:pPr>
+        <w:jc w:val="left"/>
+      </w:pPr>
+      <w:r>
+        <w:br w:type="page"/>
+      </w:r>
+    </w:p>
+    <w:p>
+      <w:pPr>
+        <w:pStyle w:val="Heading2"/>
+      </w:pPr>
+      <w:bookmarkStart w:id="3" w:name="_Toc110929611"/>
+      <w:r>
+        <w:lastRenderedPageBreak/>
+        <w:t>POI 1</w:t>
+      </w:r>
+      <w:r>
+        <w:t>7</w:t>
+      </w:r>
+      <w:bookmarkEnd w:id="3"/>
+    </w:p>
+    <w:p>
+      <w:pPr>
+        <w:jc w:val="center"/>
+      </w:pPr>
+      <w:r>
+        <w:rPr>
+          <w:noProof/>
+        </w:rPr>
+        <w:drawing>
+          <wp:inline distT="0" distB="0" distL="0" distR="0">
+            <wp:extent cx="5943600" cy="3566160"/>
+            <wp:effectExtent l="0" t="0" r="0" b="0"/>
+            <wp:docPr id="11" name="Picture 11"/>
+            <wp:cNvGraphicFramePr>
+              <a:graphicFrameLocks xmlns:a="http://schemas.openxmlformats.org/drawingml/2006/main" noChangeAspect="1"/>
+            </wp:cNvGraphicFramePr>
+            <a:graphic xmlns:a="http://schemas.openxmlformats.org/drawingml/2006/main">
+              <a:graphicData uri="http://schemas.openxmlformats.org/drawingml/2006/picture">
+                <pic:pic xmlns:pic="http://schemas.openxmlformats.org/drawingml/2006/picture">
+                  <pic:nvPicPr>
+                    <pic:cNvPr id="0" name="Picture 3"/>
+                    <pic:cNvPicPr>
+                      <a:picLocks noChangeAspect="1" noChangeArrowheads="1"/>
+                    </pic:cNvPicPr>
+                  </pic:nvPicPr>
+                  <pic:blipFill>
+                    <a:blip r:embed="rId16">
+                      <a:extLst>
+                        <a:ext uri="{28A0092B-C50C-407E-A947-70E740481C1C}">
+                          <a14:useLocalDpi xmlns:a14="http://schemas.microsoft.com/office/drawing/2010/main" val="0"/>
+                        </a:ext>
+                      </a:extLst>
+                    </a:blip>
+                    <a:srcRect/>
+                    <a:stretch>
+                      <a:fillRect/>
+                    </a:stretch>
+                  </pic:blipFill>
+                  <pic:spPr bwMode="auto">
+                    <a:xfrm>
+                      <a:off x="0" y="0"/>
+                      <a:ext cx="5943600" cy="3566160"/>
+                    </a:xfrm>
+                    <a:prstGeom prst="rect">
+                      <a:avLst/>
+                    </a:prstGeom>
+                    <a:noFill/>
+                    <a:ln>
+                      <a:noFill/>
+                    </a:ln>
+                  </pic:spPr>
+                </pic:pic>
+              </a:graphicData>
+            </a:graphic>
+          </wp:inline>
+        </w:drawing>
+      </w:r>
+    </w:p>
+    <w:p>
+      <w:r>
+        <w:t>POI1</w:t>
+      </w:r>
+      <w:r>
+        <w:t>7</w:t>
+      </w:r>
+      <w:r>
+        <w:t xml:space="preserve"> pulls in the proper magic point but does not obtain the final value that it was supposed to. </w:t>
+      </w:r>
+    </w:p>
+    <w:p>
+      <w:r>
+        <w:rPr>
+          <w:noProof/>
+        </w:rPr>
+        <w:drawing>
+          <wp:inline distT="0" distB="0" distL="0" distR="0" wp14:anchorId="26E85383" wp14:editId="52ED71A1">
+            <wp:extent cx="5943600" cy="380365"/>
+            <wp:effectExtent l="0" t="0" r="0" b="635"/>
+            <wp:docPr id="12" name="Picture 12"/>
+            <wp:cNvGraphicFramePr>
+              <a:graphicFrameLocks xmlns:a="http://schemas.openxmlformats.org/drawingml/2006/main" noChangeAspect="1"/>
+            </wp:cNvGraphicFramePr>
+            <a:graphic xmlns:a="http://schemas.openxmlformats.org/drawingml/2006/main">
+              <a:graphicData uri="http://schemas.openxmlformats.org/drawingml/2006/picture">
+                <pic:pic xmlns:pic="http://schemas.openxmlformats.org/drawingml/2006/picture">
+                  <pic:nvPicPr>
+                    <pic:cNvPr id="1" name=""/>
+                    <pic:cNvPicPr/>
+                  </pic:nvPicPr>
+                  <pic:blipFill>
+                    <a:blip r:embed="rId17"/>
+                    <a:stretch>
+                      <a:fillRect/>
+                    </a:stretch>
+                  </pic:blipFill>
+                  <pic:spPr>
+                    <a:xfrm>
+                      <a:off x="0" y="0"/>
+                      <a:ext cx="5943600" cy="380365"/>
+                    </a:xfrm>
+                    <a:prstGeom prst="rect">
+                      <a:avLst/>
+                    </a:prstGeom>
+                  </pic:spPr>
+                </pic:pic>
+              </a:graphicData>
+            </a:graphic>
+          </wp:inline>
+        </w:drawing>
+      </w:r>
+    </w:p>
+    <w:p>
+      <w:r>
+        <w:rPr>
+          <w:noProof/>
+        </w:rPr>
+        <w:drawing>
+          <wp:inline distT="0" distB="0" distL="0" distR="0" wp14:anchorId="4CDA0785" wp14:editId="7EB955E9">
+            <wp:extent cx="5943600" cy="519430"/>
+            <wp:effectExtent l="0" t="0" r="0" b="0"/>
+            <wp:docPr id="14" name="Picture 14"/>
+            <wp:cNvGraphicFramePr>
+              <a:graphicFrameLocks xmlns:a="http://schemas.openxmlformats.org/drawingml/2006/main" noChangeAspect="1"/>
+            </wp:cNvGraphicFramePr>
+            <a:graphic xmlns:a="http://schemas.openxmlformats.org/drawingml/2006/main">
+              <a:graphicData uri="http://schemas.openxmlformats.org/drawingml/2006/picture">
+                <pic:pic xmlns:pic="http://schemas.openxmlformats.org/drawingml/2006/picture">
+                  <pic:nvPicPr>
+                    <pic:cNvPr id="1" name=""/>
+                    <pic:cNvPicPr/>
+                  </pic:nvPicPr>
+                  <pic:blipFill>
+                    <a:blip r:embed="rId18"/>
+                    <a:stretch>
+                      <a:fillRect/>
+                    </a:stretch>
+                  </pic:blipFill>
+                  <pic:spPr>
+                    <a:xfrm>
+                      <a:off x="0" y="0"/>
+                      <a:ext cx="5943600" cy="519430"/>
+                    </a:xfrm>
+                    <a:prstGeom prst="rect">
+                      <a:avLst/>
+                    </a:prstGeom>
+                  </pic:spPr>
+                </pic:pic>
+              </a:graphicData>
+            </a:graphic>
+          </wp:inline>
+        </w:drawing>
+      </w:r>
+    </w:p>
+    <w:p>
+      <w:pPr>
+        <w:jc w:val="left"/>
+      </w:pPr>
+      <w:r>
+        <w:br w:type="page"/>
+      </w:r>
+    </w:p>
+    <w:p>
+      <w:pPr>
+        <w:pStyle w:val="Heading2"/>
+      </w:pPr>
+      <w:bookmarkStart w:id="4" w:name="_Toc110929612"/>
+      <w:r>
+        <w:lastRenderedPageBreak/>
+        <w:t>POI 26, POI 27</w:t>
+      </w:r>
+      <w:bookmarkEnd w:id="4"/>
+    </w:p>
+    <w:p>
+      <w:pPr>
+        <w:jc w:val="center"/>
+      </w:pPr>
+      <w:r>
+        <w:rPr>
+          <w:noProof/>
+        </w:rPr>
+        <w:drawing>
+          <wp:inline distT="0" distB="0" distL="0" distR="0">
+            <wp:extent cx="5943600" cy="5669280"/>
+            <wp:effectExtent l="0" t="0" r="0" b="7620"/>
+            <wp:docPr id="15" name="Picture 15"/>
+            <wp:cNvGraphicFramePr>
+              <a:graphicFrameLocks xmlns:a="http://schemas.openxmlformats.org/drawingml/2006/main" noChangeAspect="1"/>
+            </wp:cNvGraphicFramePr>
+            <a:graphic xmlns:a="http://schemas.openxmlformats.org/drawingml/2006/main">
+              <a:graphicData uri="http://schemas.openxmlformats.org/drawingml/2006/picture">
+                <pic:pic xmlns:pic="http://schemas.openxmlformats.org/drawingml/2006/picture">
+                  <pic:nvPicPr>
+                    <pic:cNvPr id="0" name="Picture 4"/>
+                    <pic:cNvPicPr>
+                      <a:picLocks noChangeAspect="1" noChangeArrowheads="1"/>
+                    </pic:cNvPicPr>
+                  </pic:nvPicPr>
+                  <pic:blipFill>
+                    <a:blip r:embed="rId19">
+                      <a:extLst>
+                        <a:ext uri="{28A0092B-C50C-407E-A947-70E740481C1C}">
+                          <a14:useLocalDpi xmlns:a14="http://schemas.microsoft.com/office/drawing/2010/main" val="0"/>
+                        </a:ext>
+                      </a:extLst>
+                    </a:blip>
+                    <a:srcRect/>
+                    <a:stretch>
+                      <a:fillRect/>
+                    </a:stretch>
+                  </pic:blipFill>
+                  <pic:spPr bwMode="auto">
+                    <a:xfrm>
+                      <a:off x="0" y="0"/>
+                      <a:ext cx="5943600" cy="5669280"/>
+                    </a:xfrm>
+                    <a:prstGeom prst="rect">
+                      <a:avLst/>
+                    </a:prstGeom>
+                    <a:noFill/>
+                    <a:ln>
+                      <a:noFill/>
+                    </a:ln>
+                  </pic:spPr>
+                </pic:pic>
+              </a:graphicData>
+            </a:graphic>
+          </wp:inline>
+        </w:drawing>
+      </w:r>
+    </w:p>
+    <w:p>
+      <w:r>
+        <w:t>POI</w:t>
+      </w:r>
+      <w:r>
+        <w:t>s 26, 2</w:t>
+      </w:r>
+      <w:r>
+        <w:t xml:space="preserve">7 pulls in the proper magic point but does not obtain the final value that it was supposed to. </w:t>
+      </w:r>
+    </w:p>
+    <w:p>
+      <w:r>
+        <w:rPr>
+          <w:noProof/>
+        </w:rPr>
+        <w:drawing>
+          <wp:inline distT="0" distB="0" distL="0" distR="0" wp14:anchorId="7565BB3E" wp14:editId="38B8ADB2">
+            <wp:extent cx="5943600" cy="514985"/>
+            <wp:effectExtent l="0" t="0" r="0" b="0"/>
+            <wp:docPr id="16" name="Picture 16"/>
+            <wp:cNvGraphicFramePr>
+              <a:graphicFrameLocks xmlns:a="http://schemas.openxmlformats.org/drawingml/2006/main" noChangeAspect="1"/>
+            </wp:cNvGraphicFramePr>
+            <a:graphic xmlns:a="http://schemas.openxmlformats.org/drawingml/2006/main">
+              <a:graphicData uri="http://schemas.openxmlformats.org/drawingml/2006/picture">
+                <pic:pic xmlns:pic="http://schemas.openxmlformats.org/drawingml/2006/picture">
+                  <pic:nvPicPr>
+                    <pic:cNvPr id="1" name=""/>
+                    <pic:cNvPicPr/>
+                  </pic:nvPicPr>
+                  <pic:blipFill>
+                    <a:blip r:embed="rId20"/>
+                    <a:stretch>
+                      <a:fillRect/>
+                    </a:stretch>
+                  </pic:blipFill>
+                  <pic:spPr>
+                    <a:xfrm>
+                      <a:off x="0" y="0"/>
+                      <a:ext cx="5943600" cy="514985"/>
+                    </a:xfrm>
+                    <a:prstGeom prst="rect">
+                      <a:avLst/>
+                    </a:prstGeom>
+                  </pic:spPr>
+                </pic:pic>
+              </a:graphicData>
+            </a:graphic>
+          </wp:inline>
+        </w:drawing>
+      </w:r>
+    </w:p>
+    <w:p>
+      <w:r>
+        <w:rPr>
+          <w:noProof/>
+        </w:rPr>
+        <w:drawing>
+          <wp:inline distT="0" distB="0" distL="0" distR="0" wp14:anchorId="5ACC99BF" wp14:editId="1DC4CCCD">
+            <wp:extent cx="5943600" cy="721995"/>
+            <wp:effectExtent l="0" t="0" r="0" b="1905"/>
+            <wp:docPr id="17" name="Picture 17"/>
+            <wp:cNvGraphicFramePr>
+              <a:graphicFrameLocks xmlns:a="http://schemas.openxmlformats.org/drawingml/2006/main" noChangeAspect="1"/>
+            </wp:cNvGraphicFramePr>
+            <a:graphic xmlns:a="http://schemas.openxmlformats.org/drawingml/2006/main">
+              <a:graphicData uri="http://schemas.openxmlformats.org/drawingml/2006/picture">
+                <pic:pic xmlns:pic="http://schemas.openxmlformats.org/drawingml/2006/picture">
+                  <pic:nvPicPr>
+                    <pic:cNvPr id="1" name=""/>
+                    <pic:cNvPicPr/>
+                  </pic:nvPicPr>
+                  <pic:blipFill>
+                    <a:blip r:embed="rId21"/>
+                    <a:stretch>
+                      <a:fillRect/>
+                    </a:stretch>
+                  </pic:blipFill>
+                  <pic:spPr>
+                    <a:xfrm>
+                      <a:off x="0" y="0"/>
+                      <a:ext cx="5943600" cy="721995"/>
+                    </a:xfrm>
+                    <a:prstGeom prst="rect">
+                      <a:avLst/>
+                    </a:prstGeom>
+                  </pic:spPr>
+                </pic:pic>
+              </a:graphicData>
+            </a:graphic>
+          </wp:inline>
+        </w:drawing>
+      </w:r>
+    </w:p>
+    <w:p>
+      <w:pPr>
+        <w:jc w:val="left"/>
+      </w:pPr>
+      <w:r>
+        <w:br w:type="page"/>
+      </w:r>
+    </w:p>
+    <w:p>
+      <w:pPr>
+        <w:pStyle w:val="Heading2"/>
+      </w:pPr>
+      <w:bookmarkStart w:id="5" w:name="_Toc110929613"/>
+      <w:r>
+        <w:lastRenderedPageBreak/>
+        <w:t>POI 31, POI 32, POI 33, POI 34</w:t>
+      </w:r>
+      <w:bookmarkEnd w:id="5"/>
+    </w:p>
+    <w:p>
+      <w:pPr>
+        <w:jc w:val="center"/>
+      </w:pPr>
+      <w:r>
+        <w:rPr>
+          <w:noProof/>
+        </w:rPr>
+        <w:drawing>
+          <wp:inline distT="0" distB="0" distL="0" distR="0">
+            <wp:extent cx="5943600" cy="3566160"/>
+            <wp:effectExtent l="0" t="0" r="0" b="0"/>
+            <wp:docPr id="19" name="Picture 19"/>
+            <wp:cNvGraphicFramePr>
+              <a:graphicFrameLocks xmlns:a="http://schemas.openxmlformats.org/drawingml/2006/main" noChangeAspect="1"/>
+            </wp:cNvGraphicFramePr>
+            <a:graphic xmlns:a="http://schemas.openxmlformats.org/drawingml/2006/main">
+              <a:graphicData uri="http://schemas.openxmlformats.org/drawingml/2006/picture">
+                <pic:pic xmlns:pic="http://schemas.openxmlformats.org/drawingml/2006/picture">
+                  <pic:nvPicPr>
+                    <pic:cNvPr id="0" name="Picture 5"/>
+                    <pic:cNvPicPr>
+                      <a:picLocks noChangeAspect="1" noChangeArrowheads="1"/>
+                    </pic:cNvPicPr>
+                  </pic:nvPicPr>
+                  <pic:blipFill>
+                    <a:blip r:embed="rId22" cstate="print">
+                      <a:extLst>
+                        <a:ext uri="{28A0092B-C50C-407E-A947-70E740481C1C}">
+                          <a14:useLocalDpi xmlns:a14="http://schemas.microsoft.com/office/drawing/2010/main" val="0"/>
+                        </a:ext>
+                      </a:extLst>
+                    </a:blip>
+                    <a:srcRect/>
+                    <a:stretch>
+                      <a:fillRect/>
+                    </a:stretch>
+                  </pic:blipFill>
+                  <pic:spPr bwMode="auto">
+                    <a:xfrm>
+                      <a:off x="0" y="0"/>
+                      <a:ext cx="5943600" cy="3566160"/>
+                    </a:xfrm>
+                    <a:prstGeom prst="rect">
+                      <a:avLst/>
+                    </a:prstGeom>
+                    <a:noFill/>
+                    <a:ln>
+                      <a:noFill/>
+                    </a:ln>
+                  </pic:spPr>
+                </pic:pic>
+              </a:graphicData>
+            </a:graphic>
+          </wp:inline>
+        </w:drawing>
+      </w:r>
+    </w:p>
+    <w:p>
+      <w:r>
+        <w:t xml:space="preserve">POIs </w:t>
+      </w:r>
+      <w:r>
+        <w:t>31</w:t>
+      </w:r>
+      <w:r>
+        <w:t xml:space="preserve">, </w:t>
+      </w:r>
+      <w:r>
+        <w:t>32, 33, 34</w:t>
+      </w:r>
+      <w:r>
+        <w:t xml:space="preserve"> pulls in the proper magic point but does not obtain the final value that it was supposed to. </w:t>
+      </w:r>
+    </w:p>
+    <w:p>
+      <w:r>
+        <w:rPr>
+          <w:noProof/>
+        </w:rPr>
+        <w:drawing>
+          <wp:inline distT="0" distB="0" distL="0" distR="0" wp14:anchorId="032A0A9A" wp14:editId="08C2ACC0">
+            <wp:extent cx="5943600" cy="766445"/>
+            <wp:effectExtent l="0" t="0" r="0" b="0"/>
+            <wp:docPr id="20" name="Picture 20"/>
+            <wp:cNvGraphicFramePr>
+              <a:graphicFrameLocks xmlns:a="http://schemas.openxmlformats.org/drawingml/2006/main" noChangeAspect="1"/>
+            </wp:cNvGraphicFramePr>
+            <a:graphic xmlns:a="http://schemas.openxmlformats.org/drawingml/2006/main">
+              <a:graphicData uri="http://schemas.openxmlformats.org/drawingml/2006/picture">
+                <pic:pic xmlns:pic="http://schemas.openxmlformats.org/drawingml/2006/picture">
+                  <pic:nvPicPr>
+                    <pic:cNvPr id="1" name=""/>
+                    <pic:cNvPicPr/>
+                  </pic:nvPicPr>
+                  <pic:blipFill>
+                    <a:blip r:embed="rId23"/>
+                    <a:stretch>
+                      <a:fillRect/>
+                    </a:stretch>
+                  </pic:blipFill>
+                  <pic:spPr>
+                    <a:xfrm>
+                      <a:off x="0" y="0"/>
+                      <a:ext cx="5943600" cy="766445"/>
+                    </a:xfrm>
+                    <a:prstGeom prst="rect">
+                      <a:avLst/>
+                    </a:prstGeom>
+                  </pic:spPr>
+                </pic:pic>
+              </a:graphicData>
+            </a:graphic>
+          </wp:inline>
+        </w:drawing>
+      </w:r>
+    </w:p>
+    <w:p>
+      <w:r>
+        <w:rPr>
+          <w:noProof/>
+        </w:rPr>
+        <w:drawing>
+          <wp:inline distT="0" distB="0" distL="0" distR="0" wp14:anchorId="7F51278E" wp14:editId="5747DC4C">
+            <wp:extent cx="5943600" cy="1086485"/>
+            <wp:effectExtent l="0" t="0" r="0" b="0"/>
+            <wp:docPr id="21" name="Picture 21"/>
+            <wp:cNvGraphicFramePr>
+              <a:graphicFrameLocks xmlns:a="http://schemas.openxmlformats.org/drawingml/2006/main" noChangeAspect="1"/>
+            </wp:cNvGraphicFramePr>
+            <a:graphic xmlns:a="http://schemas.openxmlformats.org/drawingml/2006/main">
+              <a:graphicData uri="http://schemas.openxmlformats.org/drawingml/2006/picture">
+                <pic:pic xmlns:pic="http://schemas.openxmlformats.org/drawingml/2006/picture">
+                  <pic:nvPicPr>
+                    <pic:cNvPr id="1" name=""/>
+                    <pic:cNvPicPr/>
+                  </pic:nvPicPr>
+                  <pic:blipFill>
+                    <a:blip r:embed="rId24"/>
+                    <a:stretch>
+                      <a:fillRect/>
+                    </a:stretch>
+                  </pic:blipFill>
+                  <pic:spPr>
+                    <a:xfrm>
+                      <a:off x="0" y="0"/>
+                      <a:ext cx="5943600" cy="1086485"/>
+                    </a:xfrm>
+                    <a:prstGeom prst="rect">
+                      <a:avLst/>
+                    </a:prstGeom>
+                  </pic:spPr>
+                </pic:pic>
+              </a:graphicData>
+            </a:graphic>
+          </wp:inline>
+        </w:drawing>
+      </w:r>
+    </w:p>
+    <w:p>
+      <w:pPr>
+        <w:jc w:val="left"/>
+      </w:pPr>
+      <w:r>
+        <w:br w:type="page"/>
+      </w:r>
+    </w:p>
+    <w:p>
+      <w:pPr>
+        <w:pStyle w:val="Heading2"/>
+      </w:pPr>
+      <w:bookmarkStart w:id="6" w:name="_Toc110929614"/>
+      <w:r>
+        <w:lastRenderedPageBreak/>
+        <w:t>POI 93, 94, 95, 96</w:t>
+      </w:r>
+      <w:bookmarkEnd w:id="6"/>
+    </w:p>
+    <w:p>
+      <w:pPr>
+        <w:jc w:val="center"/>
+        <w:rPr>
+          <w:noProof/>
+        </w:rPr>
+      </w:pPr>
+      <w:r>
+        <w:rPr>
+          <w:noProof/>
+        </w:rPr>
+        <w:drawing>
+          <wp:inline distT="0" distB="0" distL="0" distR="0" wp14:anchorId="0A8B9624" wp14:editId="224C76A2">
+            <wp:extent cx="2952750" cy="3990975"/>
+            <wp:effectExtent l="0" t="0" r="0" b="9525"/>
+            <wp:docPr id="22" name="Picture 22"/>
+            <wp:cNvGraphicFramePr>
+              <a:graphicFrameLocks xmlns:a="http://schemas.openxmlformats.org/drawingml/2006/main" noChangeAspect="1"/>
+            </wp:cNvGraphicFramePr>
+            <a:graphic xmlns:a="http://schemas.openxmlformats.org/drawingml/2006/main">
+              <a:graphicData uri="http://schemas.openxmlformats.org/drawingml/2006/picture">
+                <pic:pic xmlns:pic="http://schemas.openxmlformats.org/drawingml/2006/picture">
+                  <pic:nvPicPr>
+                    <pic:cNvPr id="1" name=""/>
+                    <pic:cNvPicPr/>
+                  </pic:nvPicPr>
+                  <pic:blipFill>
+                    <a:blip r:embed="rId25"/>
+                    <a:stretch>
+                      <a:fillRect/>
+                    </a:stretch>
+                  </pic:blipFill>
+                  <pic:spPr>
+                    <a:xfrm>
+                      <a:off x="0" y="0"/>
+                      <a:ext cx="2952750" cy="3990975"/>
+                    </a:xfrm>
+                    <a:prstGeom prst="rect">
+                      <a:avLst/>
+                    </a:prstGeom>
+                  </pic:spPr>
+                </pic:pic>
+              </a:graphicData>
+            </a:graphic>
+          </wp:inline>
+        </w:drawing>
+      </w:r>
+      <w:bookmarkStart w:id="7" w:name="_GoBack"/>
+      <w:r>
+        <w:rPr>
+          <w:noProof/>
+        </w:rPr>
+        <w:drawing>
+          <wp:inline distT="0" distB="0" distL="0" distR="0" wp14:anchorId="1EE4D617" wp14:editId="27490179">
+            <wp:extent cx="1537299" cy="2395970"/>
+            <wp:effectExtent l="0" t="0" r="6350" b="4445"/>
+            <wp:docPr id="23" name="Picture 23"/>
+            <wp:cNvGraphicFramePr>
+              <a:graphicFrameLocks xmlns:a="http://schemas.openxmlformats.org/drawingml/2006/main" noChangeAspect="1"/>
+            </wp:cNvGraphicFramePr>
+            <a:graphic xmlns:a="http://schemas.openxmlformats.org/drawingml/2006/main">
+              <a:graphicData uri="http://schemas.openxmlformats.org/drawingml/2006/picture">
+                <pic:pic xmlns:pic="http://schemas.openxmlformats.org/drawingml/2006/picture">
+                  <pic:nvPicPr>
+                    <pic:cNvPr id="1" name=""/>
+                    <pic:cNvPicPr/>
+                  </pic:nvPicPr>
+                  <pic:blipFill>
+                    <a:blip r:embed="rId26"/>
+                    <a:stretch>
+                      <a:fillRect/>
+                    </a:stretch>
+                  </pic:blipFill>
+                  <pic:spPr>
+                    <a:xfrm>
+                      <a:off x="0" y="0"/>
+                      <a:ext cx="1548193" cy="2412949"/>
+                    </a:xfrm>
+                    <a:prstGeom prst="rect">
+                      <a:avLst/>
+                    </a:prstGeom>
+                  </pic:spPr>
+                </pic:pic>
+              </a:graphicData>
+            </a:graphic>
+          </wp:inline>
+        </w:drawing>
+      </w:r>
+      <w:bookmarkEnd w:id="7"/>
+    </w:p>
+    <w:p>
+      <w:r>
+        <w:rPr>
+          <w:noProof/>
+        </w:rPr>
+        <w:t>POIs 93, 94, 95, 96 do not pull any magic number nor do they generate any reductive values</w:t>
+      </w:r>
+    </w:p>
+    <w:p/>
+    <w:p>
+      <w:pPr>
+        <w:jc w:val="center"/>
+      </w:pPr>
+    </w:p>
+    <w:p>
+      <w:pPr>
+        <w:jc w:val="center"/>
+      </w:pPr>
+    </w:p>
     <w:p/>
     <w:sectPr>
-      <w:headerReference w:type="default" r:id="rId9"/>
-      <w:footerReference w:type="default" r:id="rId10"/>
+      <w:headerReference w:type="default" r:id="rId27"/>
+      <w:footerReference w:type="default" r:id="rId28"/>
       <w:pgSz w:w="12240" w:h="15840"/>
       <w:pgMar w:top="1440" w:right="1440" w:bottom="1440" w:left="1440" w:header="720" w:footer="720" w:gutter="0"/>
       <w:cols w:space="720"/>
@@ -249,7 +1766,7 @@
         <w:b/>
         <w:noProof/>
       </w:rPr>
-      <w:t>2</w:t>
+      <w:t>6</w:t>
     </w:r>
     <w:r>
       <w:rPr>
@@ -283,7 +1800,7 @@
         <w:b/>
         <w:noProof/>
       </w:rPr>
-      <w:t>3</w:t>
+      <w:t>8</w:t>
     </w:r>
     <w:r>
       <w:rPr>
@@ -799,6 +2316,27 @@
       <w:sz w:val="20"/>
     </w:rPr>
   </w:style>
+  <w:style w:type="paragraph" w:styleId="Heading1">
+    <w:name w:val="heading 1"/>
+    <w:basedOn w:val="Normal"/>
+    <w:next w:val="Normal"/>
+    <w:link w:val="Heading1Char"/>
+    <w:uiPriority w:val="9"/>
+    <w:qFormat/>
+    <w:rsid w:val="00DF7B38"/>
+    <w:pPr>
+      <w:keepNext/>
+      <w:keepLines/>
+      <w:spacing w:before="240" w:after="0"/>
+      <w:outlineLvl w:val="0"/>
+    </w:pPr>
+    <w:rPr>
+      <w:rFonts w:asciiTheme="majorHAnsi" w:eastAsiaTheme="majorEastAsia" w:hAnsiTheme="majorHAnsi" w:cstheme="majorBidi"/>
+      <w:color w:val="2E74B5" w:themeColor="accent1" w:themeShade="BF"/>
+      <w:sz w:val="32"/>
+      <w:szCs w:val="32"/>
+    </w:rPr>
+  </w:style>
   <w:style w:type="paragraph" w:styleId="Heading2">
     <w:name w:val="heading 2"/>
     <w:basedOn w:val="Normal"/>
@@ -903,6 +2441,90 @@
       <w:i/>
       <w:sz w:val="24"/>
       <w:szCs w:val="26"/>
+    </w:rPr>
+  </w:style>
+  <w:style w:type="character" w:customStyle="1" w:styleId="Heading1Char">
+    <w:name w:val="Heading 1 Char"/>
+    <w:basedOn w:val="DefaultParagraphFont"/>
+    <w:link w:val="Heading1"/>
+    <w:uiPriority w:val="9"/>
+    <w:rsid w:val="00DF7B38"/>
+    <w:rPr>
+      <w:rFonts w:asciiTheme="majorHAnsi" w:eastAsiaTheme="majorEastAsia" w:hAnsiTheme="majorHAnsi" w:cstheme="majorBidi"/>
+      <w:color w:val="2E74B5" w:themeColor="accent1" w:themeShade="BF"/>
+      <w:sz w:val="32"/>
+      <w:szCs w:val="32"/>
+    </w:rPr>
+  </w:style>
+  <w:style w:type="paragraph" w:styleId="TOCHeading">
+    <w:name w:val="TOC Heading"/>
+    <w:basedOn w:val="Heading1"/>
+    <w:next w:val="Normal"/>
+    <w:uiPriority w:val="39"/>
+    <w:unhideWhenUsed/>
+    <w:qFormat/>
+    <w:rsid w:val="00DF7B38"/>
+    <w:pPr>
+      <w:jc w:val="left"/>
+      <w:outlineLvl w:val="9"/>
+    </w:pPr>
+  </w:style>
+  <w:style w:type="paragraph" w:styleId="TOC2">
+    <w:name w:val="toc 2"/>
+    <w:basedOn w:val="Normal"/>
+    <w:next w:val="Normal"/>
+    <w:autoRedefine/>
+    <w:uiPriority w:val="39"/>
+    <w:unhideWhenUsed/>
+    <w:rsid w:val="00DF7B38"/>
+    <w:pPr>
+      <w:spacing w:after="100"/>
+      <w:ind w:left="200"/>
+    </w:pPr>
+  </w:style>
+  <w:style w:type="character" w:styleId="Hyperlink">
+    <w:name w:val="Hyperlink"/>
+    <w:basedOn w:val="DefaultParagraphFont"/>
+    <w:uiPriority w:val="99"/>
+    <w:unhideWhenUsed/>
+    <w:rsid w:val="00DF7B38"/>
+    <w:rPr>
+      <w:color w:val="0563C1" w:themeColor="hyperlink"/>
+      <w:u w:val="single"/>
+    </w:rPr>
+  </w:style>
+  <w:style w:type="paragraph" w:styleId="Title">
+    <w:name w:val="Title"/>
+    <w:basedOn w:val="Normal"/>
+    <w:next w:val="Normal"/>
+    <w:link w:val="TitleChar"/>
+    <w:uiPriority w:val="10"/>
+    <w:qFormat/>
+    <w:rsid w:val="00DF7B38"/>
+    <w:pPr>
+      <w:spacing w:after="0" w:line="240" w:lineRule="auto"/>
+      <w:contextualSpacing/>
+    </w:pPr>
+    <w:rPr>
+      <w:rFonts w:asciiTheme="majorHAnsi" w:eastAsiaTheme="majorEastAsia" w:hAnsiTheme="majorHAnsi" w:cstheme="majorBidi"/>
+      <w:spacing w:val="-10"/>
+      <w:kern w:val="28"/>
+      <w:sz w:val="56"/>
+      <w:szCs w:val="56"/>
+    </w:rPr>
+  </w:style>
+  <w:style w:type="character" w:customStyle="1" w:styleId="TitleChar">
+    <w:name w:val="Title Char"/>
+    <w:basedOn w:val="DefaultParagraphFont"/>
+    <w:link w:val="Title"/>
+    <w:uiPriority w:val="10"/>
+    <w:rsid w:val="00DF7B38"/>
+    <w:rPr>
+      <w:rFonts w:asciiTheme="majorHAnsi" w:eastAsiaTheme="majorEastAsia" w:hAnsiTheme="majorHAnsi" w:cstheme="majorBidi"/>
+      <w:spacing w:val="-10"/>
+      <w:kern w:val="28"/>
+      <w:sz w:val="56"/>
+      <w:szCs w:val="56"/>
     </w:rPr>
   </w:style>
 </w:styles>
@@ -1167,4 +2789,16 @@
     </a:ext>
   </a:extLst>
 </a:theme>
+</file>
+
+<file path=customXml/item1.xml><?xml version="1.0" encoding="utf-8"?>
+<b:Sources xmlns:b="http://schemas.openxmlformats.org/officeDocument/2006/bibliography" xmlns="http://schemas.openxmlformats.org/officeDocument/2006/bibliography" SelectedStyle="\APASixthEditionOfficeOnline.xsl" StyleName="APA" Version="6"/>
+</file>
+
+<file path=customXml/itemProps1.xml><?xml version="1.0" encoding="utf-8"?>
+<ds:datastoreItem xmlns:ds="http://schemas.openxmlformats.org/officeDocument/2006/customXml" ds:itemID="{FF3D97F2-1B8A-47DD-B5EE-FD4EA033F250}">
+  <ds:schemaRefs>
+    <ds:schemaRef ds:uri="http://schemas.openxmlformats.org/officeDocument/2006/bibliography"/>
+  </ds:schemaRefs>
+</ds:datastoreItem>
 </file>
</xml_diff>